<commit_message>
Änderungen Checkliste(FTP Teil fertig)
</commit_message>
<xml_diff>
--- a/Challenge II/Anfoderungen_Checkliste.docx
+++ b/Challenge II/Anfoderungen_Checkliste.docx
@@ -108,8 +108,14 @@
           <w:ilvl w:val="0"/>
           <w:numId w:val="2"/>
         </w:numPr>
-      </w:pPr>
-      <w:r>
+        <w:rPr>
+          <w:color w:val="70AD47" w:themeColor="accent6"/>
+        </w:rPr>
+      </w:pPr>
+      <w:r>
+        <w:rPr>
+          <w:color w:val="70AD47" w:themeColor="accent6"/>
+        </w:rPr>
         <w:t>Anmeldeserver (VDI)</w:t>
       </w:r>
     </w:p>
@@ -187,14 +193,23 @@
         </w:rPr>
       </w:pPr>
       <w:r>
+        <w:rPr>
+          <w:color w:val="70AD47" w:themeColor="accent6"/>
+        </w:rPr>
         <w:t xml:space="preserve">Jeder Mitarbeiter Home Laufwerk h:\ (außer Gast </w:t>
       </w:r>
       <w:proofErr w:type="spellStart"/>
       <w:r>
+        <w:rPr>
+          <w:color w:val="70AD47" w:themeColor="accent6"/>
+        </w:rPr>
         <w:t>user</w:t>
       </w:r>
       <w:proofErr w:type="spellEnd"/>
       <w:r>
+        <w:rPr>
+          <w:color w:val="70AD47" w:themeColor="accent6"/>
+        </w:rPr>
         <w:t>)</w:t>
       </w:r>
     </w:p>
@@ -246,40 +261,70 @@
           <w:ilvl w:val="0"/>
           <w:numId w:val="3"/>
         </w:numPr>
-      </w:pPr>
-      <w:r>
+        <w:rPr>
+          <w:color w:val="70AD47" w:themeColor="accent6"/>
+        </w:rPr>
+      </w:pPr>
+      <w:r>
+        <w:rPr>
+          <w:color w:val="70AD47" w:themeColor="accent6"/>
+        </w:rPr>
         <w:t>Globalverzeichnis (</w:t>
       </w:r>
       <w:proofErr w:type="spellStart"/>
       <w:r>
+        <w:rPr>
+          <w:color w:val="70AD47" w:themeColor="accent6"/>
+        </w:rPr>
         <w:t>marsologie</w:t>
       </w:r>
       <w:proofErr w:type="spellEnd"/>
       <w:r>
+        <w:rPr>
+          <w:color w:val="70AD47" w:themeColor="accent6"/>
+        </w:rPr>
         <w:t xml:space="preserve"> </w:t>
       </w:r>
       <w:proofErr w:type="spellStart"/>
       <w:r>
+        <w:rPr>
+          <w:color w:val="70AD47" w:themeColor="accent6"/>
+        </w:rPr>
         <w:t>write</w:t>
       </w:r>
       <w:proofErr w:type="spellEnd"/>
       <w:r>
+        <w:rPr>
+          <w:color w:val="70AD47" w:themeColor="accent6"/>
+        </w:rPr>
         <w:t xml:space="preserve">/ </w:t>
       </w:r>
       <w:proofErr w:type="spellStart"/>
       <w:r>
+        <w:rPr>
+          <w:color w:val="70AD47" w:themeColor="accent6"/>
+        </w:rPr>
         <w:t>rest</w:t>
       </w:r>
       <w:proofErr w:type="spellEnd"/>
       <w:r>
+        <w:rPr>
+          <w:color w:val="70AD47" w:themeColor="accent6"/>
+        </w:rPr>
         <w:t xml:space="preserve"> </w:t>
       </w:r>
       <w:proofErr w:type="spellStart"/>
       <w:r>
+        <w:rPr>
+          <w:color w:val="70AD47" w:themeColor="accent6"/>
+        </w:rPr>
         <w:t>read</w:t>
       </w:r>
       <w:proofErr w:type="spellEnd"/>
       <w:r>
+        <w:rPr>
+          <w:color w:val="70AD47" w:themeColor="accent6"/>
+        </w:rPr>
         <w:t>)</w:t>
       </w:r>
     </w:p>
@@ -435,21 +480,36 @@
           <w:ilvl w:val="0"/>
           <w:numId w:val="8"/>
         </w:numPr>
+        <w:rPr>
+          <w:color w:val="70AD47" w:themeColor="accent6"/>
+        </w:rPr>
       </w:pPr>
       <w:proofErr w:type="gramStart"/>
       <w:r>
+        <w:rPr>
+          <w:color w:val="70AD47" w:themeColor="accent6"/>
+        </w:rPr>
         <w:t>FTP Server</w:t>
       </w:r>
       <w:proofErr w:type="gramEnd"/>
       <w:r>
+        <w:rPr>
+          <w:color w:val="70AD47" w:themeColor="accent6"/>
+        </w:rPr>
         <w:t xml:space="preserve"> nach außen für </w:t>
       </w:r>
       <w:proofErr w:type="spellStart"/>
       <w:r>
+        <w:rPr>
+          <w:color w:val="70AD47" w:themeColor="accent6"/>
+        </w:rPr>
         <w:t>Marsologie</w:t>
       </w:r>
       <w:proofErr w:type="spellEnd"/>
       <w:r>
+        <w:rPr>
+          <w:color w:val="70AD47" w:themeColor="accent6"/>
+        </w:rPr>
         <w:t xml:space="preserve"> Mitarbeiter (nur für sie)</w:t>
       </w:r>
     </w:p>
@@ -477,6 +537,9 @@
     </w:p>
     <w:p>
       <w:r>
+        <w:rPr>
+          <w:noProof/>
+        </w:rPr>
         <w:drawing>
           <wp:inline distT="0" distB="0" distL="0" distR="0" wp14:anchorId="4BF4015C" wp14:editId="17A44CFC">
             <wp:extent cx="3627120" cy="1487658"/>

</xml_diff>